<commit_message>
Modificações no relatório e na ferramenta
</commit_message>
<xml_diff>
--- a/Relatório/relatorio_projeto_parte1_lfa.docx
+++ b/Relatório/relatorio_projeto_parte1_lfa.docx
@@ -972,7 +972,7 @@
           <w:r>
             <w:fldChar w:fldCharType="separate"/>
           </w:r>
-          <w:hyperlink w:anchor="_Toc472149910" w:history="1">
+          <w:hyperlink w:anchor="_Toc472161646" w:history="1">
             <w:r>
               <w:rPr>
                 <w:rStyle w:val="Hyperlink"/>
@@ -1001,7 +1001,7 @@
                 <w:noProof/>
                 <w:webHidden/>
               </w:rPr>
-              <w:instrText xml:space="preserve"> PAGEREF _Toc472149910 \h </w:instrText>
+              <w:instrText xml:space="preserve"> PAGEREF _Toc472161646 \h </w:instrText>
             </w:r>
             <w:r>
               <w:rPr>
@@ -1044,7 +1044,7 @@
               <w:lang w:eastAsia="pt-BR"/>
             </w:rPr>
           </w:pPr>
-          <w:hyperlink w:anchor="_Toc472149911" w:history="1">
+          <w:hyperlink w:anchor="_Toc472161647" w:history="1">
             <w:r>
               <w:rPr>
                 <w:rStyle w:val="Hyperlink"/>
@@ -1073,7 +1073,7 @@
                 <w:noProof/>
                 <w:webHidden/>
               </w:rPr>
-              <w:instrText xml:space="preserve"> PAGEREF _Toc472149911 \h </w:instrText>
+              <w:instrText xml:space="preserve"> PAGEREF _Toc472161647 \h </w:instrText>
             </w:r>
             <w:r>
               <w:rPr>
@@ -1116,7 +1116,7 @@
               <w:lang w:eastAsia="pt-BR"/>
             </w:rPr>
           </w:pPr>
-          <w:hyperlink w:anchor="_Toc472149912" w:history="1">
+          <w:hyperlink w:anchor="_Toc472161648" w:history="1">
             <w:r>
               <w:rPr>
                 <w:rStyle w:val="Hyperlink"/>
@@ -1145,7 +1145,7 @@
                 <w:noProof/>
                 <w:webHidden/>
               </w:rPr>
-              <w:instrText xml:space="preserve"> PAGEREF _Toc472149912 \h </w:instrText>
+              <w:instrText xml:space="preserve"> PAGEREF _Toc472161648 \h </w:instrText>
             </w:r>
             <w:r>
               <w:rPr>
@@ -1165,7 +1165,7 @@
                 <w:noProof/>
                 <w:webHidden/>
               </w:rPr>
-              <w:t>5</w:t>
+              <w:t>8</w:t>
             </w:r>
             <w:r>
               <w:rPr>
@@ -1188,7 +1188,7 @@
               <w:lang w:eastAsia="pt-BR"/>
             </w:rPr>
           </w:pPr>
-          <w:hyperlink w:anchor="_Toc472149913" w:history="1">
+          <w:hyperlink w:anchor="_Toc472161649" w:history="1">
             <w:r>
               <w:rPr>
                 <w:rStyle w:val="Hyperlink"/>
@@ -1217,7 +1217,7 @@
                 <w:noProof/>
                 <w:webHidden/>
               </w:rPr>
-              <w:instrText xml:space="preserve"> PAGEREF _Toc472149913 \h </w:instrText>
+              <w:instrText xml:space="preserve"> PAGEREF _Toc472161649 \h </w:instrText>
             </w:r>
             <w:r>
               <w:rPr>
@@ -1237,7 +1237,7 @@
                 <w:noProof/>
                 <w:webHidden/>
               </w:rPr>
-              <w:t>5</w:t>
+              <w:t>8</w:t>
             </w:r>
             <w:r>
               <w:rPr>
@@ -1260,7 +1260,7 @@
               <w:lang w:eastAsia="pt-BR"/>
             </w:rPr>
           </w:pPr>
-          <w:hyperlink w:anchor="_Toc472149914" w:history="1">
+          <w:hyperlink w:anchor="_Toc472161650" w:history="1">
             <w:r>
               <w:rPr>
                 <w:rStyle w:val="Hyperlink"/>
@@ -1289,7 +1289,7 @@
                 <w:noProof/>
                 <w:webHidden/>
               </w:rPr>
-              <w:instrText xml:space="preserve"> PAGEREF _Toc472149914 \h </w:instrText>
+              <w:instrText xml:space="preserve"> PAGEREF _Toc472161650 \h </w:instrText>
             </w:r>
             <w:r>
               <w:rPr>
@@ -1309,7 +1309,7 @@
                 <w:noProof/>
                 <w:webHidden/>
               </w:rPr>
-              <w:t>5</w:t>
+              <w:t>9</w:t>
             </w:r>
             <w:r>
               <w:rPr>
@@ -1319,6 +1319,8 @@
               <w:fldChar w:fldCharType="end"/>
             </w:r>
           </w:hyperlink>
+          <w:bookmarkStart w:id="0" w:name="_GoBack"/>
+          <w:bookmarkEnd w:id="0"/>
         </w:p>
         <w:p>
           <w:pPr>
@@ -1332,7 +1334,7 @@
               <w:lang w:eastAsia="pt-BR"/>
             </w:rPr>
           </w:pPr>
-          <w:hyperlink w:anchor="_Toc472149915" w:history="1">
+          <w:hyperlink w:anchor="_Toc472161651" w:history="1">
             <w:r>
               <w:rPr>
                 <w:rStyle w:val="Hyperlink"/>
@@ -1361,7 +1363,7 @@
                 <w:noProof/>
                 <w:webHidden/>
               </w:rPr>
-              <w:instrText xml:space="preserve"> PAGEREF _Toc472149915 \h </w:instrText>
+              <w:instrText xml:space="preserve"> PAGEREF _Toc472161651 \h </w:instrText>
             </w:r>
             <w:r>
               <w:rPr>
@@ -1381,7 +1383,7 @@
                 <w:noProof/>
                 <w:webHidden/>
               </w:rPr>
-              <w:t>5</w:t>
+              <w:t>9</w:t>
             </w:r>
             <w:r>
               <w:rPr>
@@ -1404,7 +1406,7 @@
               <w:lang w:eastAsia="pt-BR"/>
             </w:rPr>
           </w:pPr>
-          <w:hyperlink w:anchor="_Toc472149916" w:history="1">
+          <w:hyperlink w:anchor="_Toc472161652" w:history="1">
             <w:r>
               <w:rPr>
                 <w:rStyle w:val="Hyperlink"/>
@@ -1433,7 +1435,7 @@
                 <w:noProof/>
                 <w:webHidden/>
               </w:rPr>
-              <w:instrText xml:space="preserve"> PAGEREF _Toc472149916 \h </w:instrText>
+              <w:instrText xml:space="preserve"> PAGEREF _Toc472161652 \h </w:instrText>
             </w:r>
             <w:r>
               <w:rPr>
@@ -1453,7 +1455,7 @@
                 <w:noProof/>
                 <w:webHidden/>
               </w:rPr>
-              <w:t>5</w:t>
+              <w:t>9</w:t>
             </w:r>
             <w:r>
               <w:rPr>
@@ -1506,7 +1508,7 @@
           <w:szCs w:val="24"/>
         </w:rPr>
       </w:pPr>
-      <w:bookmarkStart w:id="0" w:name="_Toc472149910"/>
+      <w:bookmarkStart w:id="1" w:name="_Toc472161646"/>
       <w:r>
         <w:rPr>
           <w:rFonts w:ascii="Times New Roman" w:hAnsi="Times New Roman" w:cs="Times New Roman"/>
@@ -1518,7 +1520,7 @@
         <w:lastRenderedPageBreak/>
         <w:t>1 INTRODUÇÃO</w:t>
       </w:r>
-      <w:bookmarkEnd w:id="0"/>
+      <w:bookmarkEnd w:id="1"/>
     </w:p>
     <w:p/>
     <w:p>
@@ -1775,7 +1777,7 @@
           <w:szCs w:val="24"/>
         </w:rPr>
       </w:pPr>
-      <w:bookmarkStart w:id="1" w:name="_Toc472149911"/>
+      <w:bookmarkStart w:id="2" w:name="_Toc472161647"/>
       <w:r>
         <w:rPr>
           <w:rFonts w:ascii="Times New Roman" w:hAnsi="Times New Roman" w:cs="Times New Roman"/>
@@ -1796,7 +1798,7 @@
         </w:rPr>
         <w:t xml:space="preserve"> EXPRESSÃO REGULAR</w:t>
       </w:r>
-      <w:bookmarkEnd w:id="1"/>
+      <w:bookmarkEnd w:id="2"/>
     </w:p>
     <w:p>
       <w:pPr>
@@ -1920,6 +1922,150 @@
         </w:rPr>
         <w:t>, palavra de entrada, que a ferramenta irá informa se a palavra de entrada é válida de acordo com a Expressão Regular informada anteriormente. Abaixo temos um instantâneo da aplicação mostrando a tela na qual essa verificação, simulação, é utilizada.</w:t>
       </w:r>
+    </w:p>
+    <w:p>
+      <w:pPr>
+        <w:keepNext/>
+        <w:tabs>
+          <w:tab w:val="left" w:pos="3540"/>
+        </w:tabs>
+        <w:spacing w:after="0" w:line="360" w:lineRule="auto"/>
+        <w:jc w:val="both"/>
+      </w:pPr>
+      <w:r>
+        <w:rPr>
+          <w:rFonts w:ascii="Times New Roman" w:hAnsi="Times New Roman" w:cs="Times New Roman"/>
+          <w:noProof/>
+          <w:sz w:val="24"/>
+          <w:szCs w:val="24"/>
+          <w:lang w:eastAsia="pt-BR"/>
+        </w:rPr>
+        <w:lastRenderedPageBreak/>
+        <w:drawing>
+          <wp:inline distT="0" distB="0" distL="0" distR="0" wp14:anchorId="4D7ACDBC" wp14:editId="7B338CD8">
+            <wp:extent cx="5400675" cy="3467100"/>
+            <wp:effectExtent l="0" t="0" r="9525" b="0"/>
+            <wp:docPr id="1" name="Imagem 1"/>
+            <wp:cNvGraphicFramePr>
+              <a:graphicFrameLocks xmlns:a="http://schemas.openxmlformats.org/drawingml/2006/main" noChangeAspect="1"/>
+            </wp:cNvGraphicFramePr>
+            <a:graphic xmlns:a="http://schemas.openxmlformats.org/drawingml/2006/main">
+              <a:graphicData uri="http://schemas.openxmlformats.org/drawingml/2006/picture">
+                <pic:pic xmlns:pic="http://schemas.openxmlformats.org/drawingml/2006/picture">
+                  <pic:nvPicPr>
+                    <pic:cNvPr id="0" name="Picture 1"/>
+                    <pic:cNvPicPr>
+                      <a:picLocks noChangeAspect="1" noChangeArrowheads="1"/>
+                    </pic:cNvPicPr>
+                  </pic:nvPicPr>
+                  <pic:blipFill>
+                    <a:blip r:embed="rId5">
+                      <a:extLst>
+                        <a:ext uri="{28A0092B-C50C-407E-A947-70E740481C1C}">
+                          <a14:useLocalDpi xmlns:a14="http://schemas.microsoft.com/office/drawing/2010/main" val="0"/>
+                        </a:ext>
+                      </a:extLst>
+                    </a:blip>
+                    <a:srcRect/>
+                    <a:stretch>
+                      <a:fillRect/>
+                    </a:stretch>
+                  </pic:blipFill>
+                  <pic:spPr bwMode="auto">
+                    <a:xfrm>
+                      <a:off x="0" y="0"/>
+                      <a:ext cx="5400675" cy="3467100"/>
+                    </a:xfrm>
+                    <a:prstGeom prst="rect">
+                      <a:avLst/>
+                    </a:prstGeom>
+                    <a:noFill/>
+                    <a:ln>
+                      <a:noFill/>
+                    </a:ln>
+                  </pic:spPr>
+                </pic:pic>
+              </a:graphicData>
+            </a:graphic>
+          </wp:inline>
+        </w:drawing>
+      </w:r>
+    </w:p>
+    <w:p>
+      <w:pPr>
+        <w:pStyle w:val="Legenda"/>
+        <w:jc w:val="center"/>
+        <w:rPr>
+          <w:rFonts w:ascii="Times New Roman" w:hAnsi="Times New Roman" w:cs="Times New Roman"/>
+          <w:color w:val="auto"/>
+          <w:sz w:val="24"/>
+          <w:szCs w:val="24"/>
+        </w:rPr>
+      </w:pPr>
+      <w:r>
+        <w:rPr>
+          <w:rFonts w:ascii="Times New Roman" w:hAnsi="Times New Roman" w:cs="Times New Roman"/>
+          <w:color w:val="auto"/>
+        </w:rPr>
+        <w:t xml:space="preserve">Figura </w:t>
+      </w:r>
+      <w:r>
+        <w:rPr>
+          <w:rFonts w:ascii="Times New Roman" w:hAnsi="Times New Roman" w:cs="Times New Roman"/>
+          <w:color w:val="auto"/>
+        </w:rPr>
+        <w:fldChar w:fldCharType="begin"/>
+      </w:r>
+      <w:r>
+        <w:rPr>
+          <w:rFonts w:ascii="Times New Roman" w:hAnsi="Times New Roman" w:cs="Times New Roman"/>
+          <w:color w:val="auto"/>
+        </w:rPr>
+        <w:instrText xml:space="preserve"> SEQ Figura \* ARABIC </w:instrText>
+      </w:r>
+      <w:r>
+        <w:rPr>
+          <w:rFonts w:ascii="Times New Roman" w:hAnsi="Times New Roman" w:cs="Times New Roman"/>
+          <w:color w:val="auto"/>
+        </w:rPr>
+        <w:fldChar w:fldCharType="separate"/>
+      </w:r>
+      <w:r>
+        <w:rPr>
+          <w:rFonts w:ascii="Times New Roman" w:hAnsi="Times New Roman" w:cs="Times New Roman"/>
+          <w:noProof/>
+          <w:color w:val="auto"/>
+        </w:rPr>
+        <w:t>1</w:t>
+      </w:r>
+      <w:r>
+        <w:rPr>
+          <w:rFonts w:ascii="Times New Roman" w:hAnsi="Times New Roman" w:cs="Times New Roman"/>
+          <w:color w:val="auto"/>
+        </w:rPr>
+        <w:fldChar w:fldCharType="end"/>
+      </w:r>
+      <w:r>
+        <w:rPr>
+          <w:rFonts w:ascii="Times New Roman" w:hAnsi="Times New Roman" w:cs="Times New Roman"/>
+          <w:color w:val="auto"/>
+        </w:rPr>
+        <w:t xml:space="preserve"> - Instantâneo da ferramenta na tela de Expressões Regulares</w:t>
+      </w:r>
+    </w:p>
+    <w:p>
+      <w:pPr>
+        <w:tabs>
+          <w:tab w:val="left" w:pos="3540"/>
+        </w:tabs>
+        <w:spacing w:after="0" w:line="360" w:lineRule="auto"/>
+        <w:jc w:val="both"/>
+        <w:rPr>
+          <w:rFonts w:ascii="Times New Roman" w:hAnsi="Times New Roman" w:cs="Times New Roman"/>
+          <w:sz w:val="24"/>
+          <w:szCs w:val="24"/>
+        </w:rPr>
+      </w:pPr>
     </w:p>
     <w:p>
       <w:pPr>
@@ -1993,7 +2139,6 @@
                 <w:sz w:val="24"/>
                 <w:szCs w:val="24"/>
               </w:rPr>
-              <w:lastRenderedPageBreak/>
               <w:t>Expressão Regular (ER)</w:t>
             </w:r>
           </w:p>
@@ -2356,7 +2501,6 @@
         <w:t xml:space="preserve">) está de acordo com a ER informada, portando está </w:t>
       </w:r>
       <w:proofErr w:type="spellStart"/>
-      <w:proofErr w:type="gramStart"/>
       <w:r>
         <w:rPr>
           <w:rFonts w:ascii="Times New Roman" w:hAnsi="Times New Roman" w:cs="Times New Roman"/>
@@ -2366,7 +2510,6 @@
         <w:t>string</w:t>
       </w:r>
       <w:proofErr w:type="spellEnd"/>
-      <w:proofErr w:type="gramEnd"/>
       <w:r>
         <w:rPr>
           <w:rFonts w:ascii="Times New Roman" w:hAnsi="Times New Roman" w:cs="Times New Roman"/>
@@ -2393,195 +2536,60 @@
       <w:r>
         <w:rPr>
           <w:rFonts w:ascii="Times New Roman" w:hAnsi="Times New Roman" w:cs="Times New Roman"/>
-          <w:sz w:val="24"/>
-          <w:szCs w:val="24"/>
-        </w:rPr>
-        <w:t>Agora o</w:t>
-      </w:r>
-      <w:r>
-        <w:rPr>
-          <w:rFonts w:ascii="Times New Roman" w:hAnsi="Times New Roman" w:cs="Times New Roman"/>
-          <w:sz w:val="24"/>
-          <w:szCs w:val="24"/>
-        </w:rPr>
-        <w:t xml:space="preserve">bserve no instantâneo </w:t>
-      </w:r>
-      <w:r>
-        <w:rPr>
-          <w:rFonts w:ascii="Times New Roman" w:hAnsi="Times New Roman" w:cs="Times New Roman"/>
-          <w:sz w:val="24"/>
-          <w:szCs w:val="24"/>
-        </w:rPr>
-        <w:t>de exemplo 2</w:t>
-      </w:r>
-      <w:r>
-        <w:rPr>
-          <w:rFonts w:ascii="Times New Roman" w:hAnsi="Times New Roman" w:cs="Times New Roman"/>
-          <w:sz w:val="24"/>
-          <w:szCs w:val="24"/>
-        </w:rPr>
-        <w:t xml:space="preserve"> que a Expressão Regular foi definida e que a palavra de</w:t>
-      </w:r>
-      <w:r>
-        <w:rPr>
-          <w:rFonts w:ascii="Times New Roman" w:hAnsi="Times New Roman" w:cs="Times New Roman"/>
-          <w:sz w:val="24"/>
-          <w:szCs w:val="24"/>
-        </w:rPr>
-        <w:t xml:space="preserve"> entrada 2 está de incorreta</w:t>
-      </w:r>
-      <w:r>
-        <w:rPr>
-          <w:rFonts w:ascii="Times New Roman" w:hAnsi="Times New Roman" w:cs="Times New Roman"/>
-          <w:sz w:val="24"/>
-          <w:szCs w:val="24"/>
-        </w:rPr>
-        <w:t xml:space="preserve"> com </w:t>
-      </w:r>
-      <w:r>
-        <w:rPr>
-          <w:rFonts w:ascii="Times New Roman" w:hAnsi="Times New Roman" w:cs="Times New Roman"/>
-          <w:sz w:val="24"/>
-          <w:szCs w:val="24"/>
-        </w:rPr>
-        <w:t xml:space="preserve">relação </w:t>
-      </w:r>
-      <w:r>
-        <w:rPr>
-          <w:rFonts w:ascii="Times New Roman" w:hAnsi="Times New Roman" w:cs="Times New Roman"/>
-          <w:sz w:val="24"/>
-          <w:szCs w:val="24"/>
-        </w:rPr>
-        <w:t>a ER informada</w:t>
-      </w:r>
-      <w:r>
-        <w:rPr>
-          <w:rFonts w:ascii="Times New Roman" w:hAnsi="Times New Roman" w:cs="Times New Roman"/>
-          <w:sz w:val="24"/>
-          <w:szCs w:val="24"/>
-        </w:rPr>
-        <w:t xml:space="preserve">, pois a ER define como regra que toda </w:t>
-      </w:r>
-      <w:proofErr w:type="spellStart"/>
-      <w:r>
-        <w:rPr>
-          <w:rFonts w:ascii="Times New Roman" w:hAnsi="Times New Roman" w:cs="Times New Roman"/>
-          <w:sz w:val="24"/>
-          <w:szCs w:val="24"/>
-        </w:rPr>
-        <w:t>string</w:t>
-      </w:r>
-      <w:proofErr w:type="spellEnd"/>
-      <w:r>
-        <w:rPr>
-          <w:rFonts w:ascii="Times New Roman" w:hAnsi="Times New Roman" w:cs="Times New Roman"/>
-          <w:sz w:val="24"/>
-          <w:szCs w:val="24"/>
-        </w:rPr>
-        <w:t xml:space="preserve"> pertencente a ela deve obrigatoriamente terminar com a letra </w:t>
-      </w:r>
-      <w:r>
-        <w:rPr>
-          <w:rFonts w:ascii="Times New Roman" w:hAnsi="Times New Roman" w:cs="Times New Roman"/>
-          <w:b/>
-          <w:sz w:val="24"/>
-          <w:szCs w:val="24"/>
-        </w:rPr>
-        <w:t>d</w:t>
-      </w:r>
-      <w:r>
-        <w:rPr>
-          <w:rFonts w:ascii="Times New Roman" w:hAnsi="Times New Roman" w:cs="Times New Roman"/>
-          <w:sz w:val="24"/>
-          <w:szCs w:val="24"/>
-        </w:rPr>
-        <w:t xml:space="preserve"> e no caso a palavra de entrada 2 (</w:t>
-      </w:r>
-      <w:proofErr w:type="spellStart"/>
-      <w:r>
-        <w:rPr>
-          <w:rFonts w:ascii="Times New Roman" w:hAnsi="Times New Roman" w:cs="Times New Roman"/>
-          <w:b/>
-          <w:sz w:val="24"/>
-          <w:szCs w:val="24"/>
-        </w:rPr>
-        <w:t>aabcbb</w:t>
-      </w:r>
-      <w:proofErr w:type="spellEnd"/>
-      <w:r>
-        <w:rPr>
-          <w:rFonts w:ascii="Times New Roman" w:hAnsi="Times New Roman" w:cs="Times New Roman"/>
-          <w:sz w:val="24"/>
-          <w:szCs w:val="24"/>
-        </w:rPr>
-        <w:t xml:space="preserve">) não termina com a letra </w:t>
-      </w:r>
-      <w:r>
-        <w:rPr>
-          <w:rFonts w:ascii="Times New Roman" w:hAnsi="Times New Roman" w:cs="Times New Roman"/>
-          <w:b/>
-          <w:sz w:val="24"/>
-          <w:szCs w:val="24"/>
-        </w:rPr>
-        <w:t>d</w:t>
-      </w:r>
-      <w:r>
-        <w:rPr>
-          <w:rFonts w:ascii="Times New Roman" w:hAnsi="Times New Roman" w:cs="Times New Roman"/>
-          <w:sz w:val="24"/>
-          <w:szCs w:val="24"/>
-        </w:rPr>
-        <w:t xml:space="preserve">, portando está </w:t>
-      </w:r>
-      <w:proofErr w:type="spellStart"/>
-      <w:r>
-        <w:rPr>
-          <w:rFonts w:ascii="Times New Roman" w:hAnsi="Times New Roman" w:cs="Times New Roman"/>
-          <w:sz w:val="24"/>
-          <w:szCs w:val="24"/>
-        </w:rPr>
-        <w:t>string</w:t>
-      </w:r>
-      <w:proofErr w:type="spellEnd"/>
-      <w:r>
-        <w:rPr>
-          <w:rFonts w:ascii="Times New Roman" w:hAnsi="Times New Roman" w:cs="Times New Roman"/>
-          <w:sz w:val="24"/>
-          <w:szCs w:val="24"/>
-        </w:rPr>
-        <w:t xml:space="preserve"> é </w:t>
-      </w:r>
-      <w:r>
-        <w:rPr>
-          <w:rFonts w:ascii="Times New Roman" w:hAnsi="Times New Roman" w:cs="Times New Roman"/>
-          <w:sz w:val="24"/>
-          <w:szCs w:val="24"/>
-        </w:rPr>
-        <w:t>invalida</w:t>
-      </w:r>
-      <w:r>
-        <w:rPr>
-          <w:rFonts w:ascii="Times New Roman" w:hAnsi="Times New Roman" w:cs="Times New Roman"/>
-          <w:sz w:val="24"/>
-          <w:szCs w:val="24"/>
-        </w:rPr>
-        <w:t xml:space="preserve"> perante a ER estabelecida, com isso a ferramenta destaca a palavra de entrada </w:t>
-      </w:r>
-      <w:r>
-        <w:rPr>
-          <w:rFonts w:ascii="Times New Roman" w:hAnsi="Times New Roman" w:cs="Times New Roman"/>
-          <w:sz w:val="24"/>
-          <w:szCs w:val="24"/>
-        </w:rPr>
-        <w:t>2 na cor vermelha</w:t>
-      </w:r>
-      <w:r>
-        <w:rPr>
-          <w:rFonts w:ascii="Times New Roman" w:hAnsi="Times New Roman" w:cs="Times New Roman"/>
-          <w:sz w:val="24"/>
-          <w:szCs w:val="24"/>
-        </w:rPr>
-        <w:t>.</w:t>
+          <w:noProof/>
+          <w:sz w:val="24"/>
+          <w:szCs w:val="24"/>
+          <w:lang w:eastAsia="pt-BR"/>
+        </w:rPr>
+        <w:lastRenderedPageBreak/>
+        <w:drawing>
+          <wp:inline distT="0" distB="0" distL="0" distR="0">
+            <wp:extent cx="4371975" cy="2657475"/>
+            <wp:effectExtent l="0" t="0" r="9525" b="9525"/>
+            <wp:docPr id="2" name="Imagem 2"/>
+            <wp:cNvGraphicFramePr>
+              <a:graphicFrameLocks xmlns:a="http://schemas.openxmlformats.org/drawingml/2006/main" noChangeAspect="1"/>
+            </wp:cNvGraphicFramePr>
+            <a:graphic xmlns:a="http://schemas.openxmlformats.org/drawingml/2006/main">
+              <a:graphicData uri="http://schemas.openxmlformats.org/drawingml/2006/picture">
+                <pic:pic xmlns:pic="http://schemas.openxmlformats.org/drawingml/2006/picture">
+                  <pic:nvPicPr>
+                    <pic:cNvPr id="0" name="Picture 2"/>
+                    <pic:cNvPicPr>
+                      <a:picLocks noChangeAspect="1" noChangeArrowheads="1"/>
+                    </pic:cNvPicPr>
+                  </pic:nvPicPr>
+                  <pic:blipFill>
+                    <a:blip r:embed="rId6">
+                      <a:extLst>
+                        <a:ext uri="{28A0092B-C50C-407E-A947-70E740481C1C}">
+                          <a14:useLocalDpi xmlns:a14="http://schemas.microsoft.com/office/drawing/2010/main" val="0"/>
+                        </a:ext>
+                      </a:extLst>
+                    </a:blip>
+                    <a:srcRect/>
+                    <a:stretch>
+                      <a:fillRect/>
+                    </a:stretch>
+                  </pic:blipFill>
+                  <pic:spPr bwMode="auto">
+                    <a:xfrm>
+                      <a:off x="0" y="0"/>
+                      <a:ext cx="4371975" cy="2657475"/>
+                    </a:xfrm>
+                    <a:prstGeom prst="rect">
+                      <a:avLst/>
+                    </a:prstGeom>
+                    <a:noFill/>
+                    <a:ln>
+                      <a:noFill/>
+                    </a:ln>
+                  </pic:spPr>
+                </pic:pic>
+              </a:graphicData>
+            </a:graphic>
+          </wp:inline>
+        </w:drawing>
       </w:r>
     </w:p>
     <w:p>
@@ -2598,89 +2606,103 @@
           <w:szCs w:val="24"/>
         </w:rPr>
       </w:pPr>
-    </w:p>
-    <w:p>
-      <w:pPr>
-        <w:pStyle w:val="Ttulo2"/>
+      <w:r>
+        <w:rPr>
+          <w:rFonts w:ascii="Times New Roman" w:hAnsi="Times New Roman" w:cs="Times New Roman"/>
+          <w:sz w:val="24"/>
+          <w:szCs w:val="24"/>
+        </w:rPr>
+        <w:t xml:space="preserve">Agora observe no instantâneo de exemplo 2 que a Expressão Regular foi definida e que a palavra de entrada 2 está de incorreta com relação a ER informada, pois a ER define como regra que toda </w:t>
+      </w:r>
+      <w:proofErr w:type="spellStart"/>
+      <w:r>
+        <w:rPr>
+          <w:rFonts w:ascii="Times New Roman" w:hAnsi="Times New Roman" w:cs="Times New Roman"/>
+          <w:sz w:val="24"/>
+          <w:szCs w:val="24"/>
+        </w:rPr>
+        <w:t>string</w:t>
+      </w:r>
+      <w:proofErr w:type="spellEnd"/>
+      <w:r>
+        <w:rPr>
+          <w:rFonts w:ascii="Times New Roman" w:hAnsi="Times New Roman" w:cs="Times New Roman"/>
+          <w:sz w:val="24"/>
+          <w:szCs w:val="24"/>
+        </w:rPr>
+        <w:t xml:space="preserve"> pertencente a ela deve obrigatoriamente terminar com a letra </w:t>
+      </w:r>
+      <w:r>
         <w:rPr>
           <w:rFonts w:ascii="Times New Roman" w:hAnsi="Times New Roman" w:cs="Times New Roman"/>
           <w:b/>
-          <w:color w:val="000000" w:themeColor="text1"/>
-          <w:sz w:val="24"/>
-          <w:szCs w:val="24"/>
-        </w:rPr>
-      </w:pPr>
-      <w:bookmarkStart w:id="2" w:name="_Toc472149912"/>
+          <w:sz w:val="24"/>
+          <w:szCs w:val="24"/>
+        </w:rPr>
+        <w:t>d</w:t>
+      </w:r>
+      <w:r>
+        <w:rPr>
+          <w:rFonts w:ascii="Times New Roman" w:hAnsi="Times New Roman" w:cs="Times New Roman"/>
+          <w:sz w:val="24"/>
+          <w:szCs w:val="24"/>
+        </w:rPr>
+        <w:t xml:space="preserve"> e no caso a palavra de entrada 2 (</w:t>
+      </w:r>
+      <w:proofErr w:type="spellStart"/>
       <w:r>
         <w:rPr>
           <w:rFonts w:ascii="Times New Roman" w:hAnsi="Times New Roman" w:cs="Times New Roman"/>
           <w:b/>
-          <w:color w:val="000000" w:themeColor="text1"/>
-          <w:sz w:val="24"/>
-          <w:szCs w:val="24"/>
-        </w:rPr>
-        <w:t>2.1 Implementação</w:t>
+          <w:sz w:val="24"/>
+          <w:szCs w:val="24"/>
+        </w:rPr>
+        <w:t>aabcbb</w:t>
+      </w:r>
+      <w:proofErr w:type="spellEnd"/>
+      <w:r>
+        <w:rPr>
+          <w:rFonts w:ascii="Times New Roman" w:hAnsi="Times New Roman" w:cs="Times New Roman"/>
+          <w:sz w:val="24"/>
+          <w:szCs w:val="24"/>
+        </w:rPr>
+        <w:t xml:space="preserve">) não termina com a letra </w:t>
       </w:r>
       <w:r>
         <w:rPr>
           <w:rFonts w:ascii="Times New Roman" w:hAnsi="Times New Roman" w:cs="Times New Roman"/>
           <w:b/>
-          <w:color w:val="000000" w:themeColor="text1"/>
-          <w:sz w:val="24"/>
-          <w:szCs w:val="24"/>
-        </w:rPr>
-        <w:t xml:space="preserve"> do simulador de Expressão Regular</w:t>
-      </w:r>
-      <w:bookmarkEnd w:id="2"/>
-    </w:p>
-    <w:p/>
-    <w:p>
-      <w:bookmarkStart w:id="3" w:name="_GoBack"/>
-      <w:bookmarkEnd w:id="3"/>
-    </w:p>
-    <w:p>
-      <w:pPr>
-        <w:pStyle w:val="Ttulo1"/>
-        <w:rPr>
-          <w:rFonts w:ascii="Times New Roman" w:hAnsi="Times New Roman" w:cs="Times New Roman"/>
-          <w:b/>
-          <w:color w:val="000000" w:themeColor="text1"/>
-          <w:sz w:val="24"/>
-          <w:szCs w:val="24"/>
-        </w:rPr>
-      </w:pPr>
-      <w:bookmarkStart w:id="4" w:name="_Toc472149913"/>
-      <w:r>
-        <w:rPr>
-          <w:rFonts w:ascii="Times New Roman" w:hAnsi="Times New Roman" w:cs="Times New Roman"/>
-          <w:b/>
-          <w:color w:val="000000" w:themeColor="text1"/>
-          <w:sz w:val="24"/>
-          <w:szCs w:val="24"/>
-        </w:rPr>
-        <w:t>3</w:t>
-      </w:r>
-      <w:r>
-        <w:rPr>
-          <w:rFonts w:ascii="Times New Roman" w:hAnsi="Times New Roman" w:cs="Times New Roman"/>
-          <w:b/>
-          <w:color w:val="000000" w:themeColor="text1"/>
-          <w:sz w:val="24"/>
-          <w:szCs w:val="24"/>
-        </w:rPr>
-        <w:t xml:space="preserve"> AUTÔMA</w:t>
-      </w:r>
-      <w:r>
-        <w:rPr>
-          <w:rFonts w:ascii="Times New Roman" w:hAnsi="Times New Roman" w:cs="Times New Roman"/>
-          <w:b/>
-          <w:color w:val="000000" w:themeColor="text1"/>
-          <w:sz w:val="24"/>
-          <w:szCs w:val="24"/>
-        </w:rPr>
-        <w:t>TOS FINITOS</w:t>
-      </w:r>
-      <w:bookmarkEnd w:id="4"/>
+          <w:sz w:val="24"/>
+          <w:szCs w:val="24"/>
+        </w:rPr>
+        <w:t>d</w:t>
+      </w:r>
+      <w:r>
+        <w:rPr>
+          <w:rFonts w:ascii="Times New Roman" w:hAnsi="Times New Roman" w:cs="Times New Roman"/>
+          <w:sz w:val="24"/>
+          <w:szCs w:val="24"/>
+        </w:rPr>
+        <w:t xml:space="preserve">, portando está </w:t>
+      </w:r>
+      <w:proofErr w:type="spellStart"/>
+      <w:r>
+        <w:rPr>
+          <w:rFonts w:ascii="Times New Roman" w:hAnsi="Times New Roman" w:cs="Times New Roman"/>
+          <w:sz w:val="24"/>
+          <w:szCs w:val="24"/>
+        </w:rPr>
+        <w:t>string</w:t>
+      </w:r>
+      <w:proofErr w:type="spellEnd"/>
+      <w:r>
+        <w:rPr>
+          <w:rFonts w:ascii="Times New Roman" w:hAnsi="Times New Roman" w:cs="Times New Roman"/>
+          <w:sz w:val="24"/>
+          <w:szCs w:val="24"/>
+        </w:rPr>
+        <w:t xml:space="preserve"> é invalida perante a ER estabelecida, com isso a ferramenta destaca a palavra de entrada 2 na cor vermelha.</w:t>
+      </w:r>
     </w:p>
     <w:p>
       <w:pPr>
@@ -2696,6 +2718,63 @@
           <w:szCs w:val="24"/>
         </w:rPr>
       </w:pPr>
+      <w:r>
+        <w:rPr>
+          <w:rFonts w:ascii="Times New Roman" w:hAnsi="Times New Roman" w:cs="Times New Roman"/>
+          <w:noProof/>
+          <w:sz w:val="24"/>
+          <w:szCs w:val="24"/>
+          <w:lang w:eastAsia="pt-BR"/>
+        </w:rPr>
+        <w:drawing>
+          <wp:inline distT="0" distB="0" distL="0" distR="0">
+            <wp:extent cx="4219575" cy="2409825"/>
+            <wp:effectExtent l="0" t="0" r="9525" b="9525"/>
+            <wp:docPr id="3" name="Imagem 3"/>
+            <wp:cNvGraphicFramePr>
+              <a:graphicFrameLocks xmlns:a="http://schemas.openxmlformats.org/drawingml/2006/main" noChangeAspect="1"/>
+            </wp:cNvGraphicFramePr>
+            <a:graphic xmlns:a="http://schemas.openxmlformats.org/drawingml/2006/main">
+              <a:graphicData uri="http://schemas.openxmlformats.org/drawingml/2006/picture">
+                <pic:pic xmlns:pic="http://schemas.openxmlformats.org/drawingml/2006/picture">
+                  <pic:nvPicPr>
+                    <pic:cNvPr id="0" name="Picture 3"/>
+                    <pic:cNvPicPr>
+                      <a:picLocks noChangeAspect="1" noChangeArrowheads="1"/>
+                    </pic:cNvPicPr>
+                  </pic:nvPicPr>
+                  <pic:blipFill>
+                    <a:blip r:embed="rId7">
+                      <a:extLst>
+                        <a:ext uri="{28A0092B-C50C-407E-A947-70E740481C1C}">
+                          <a14:useLocalDpi xmlns:a14="http://schemas.microsoft.com/office/drawing/2010/main" val="0"/>
+                        </a:ext>
+                      </a:extLst>
+                    </a:blip>
+                    <a:srcRect/>
+                    <a:stretch>
+                      <a:fillRect/>
+                    </a:stretch>
+                  </pic:blipFill>
+                  <pic:spPr bwMode="auto">
+                    <a:xfrm>
+                      <a:off x="0" y="0"/>
+                      <a:ext cx="4219575" cy="2409825"/>
+                    </a:xfrm>
+                    <a:prstGeom prst="rect">
+                      <a:avLst/>
+                    </a:prstGeom>
+                    <a:noFill/>
+                    <a:ln>
+                      <a:noFill/>
+                    </a:ln>
+                  </pic:spPr>
+                </pic:pic>
+              </a:graphicData>
+            </a:graphic>
+          </wp:inline>
+        </w:drawing>
+      </w:r>
     </w:p>
     <w:p>
       <w:pPr>
@@ -2714,6 +2793,838 @@
     </w:p>
     <w:p>
       <w:pPr>
+        <w:tabs>
+          <w:tab w:val="left" w:pos="3540"/>
+        </w:tabs>
+        <w:spacing w:after="0" w:line="360" w:lineRule="auto"/>
+        <w:ind w:firstLine="709"/>
+        <w:jc w:val="both"/>
+        <w:rPr>
+          <w:rFonts w:ascii="Times New Roman" w:hAnsi="Times New Roman" w:cs="Times New Roman"/>
+          <w:sz w:val="24"/>
+          <w:szCs w:val="24"/>
+        </w:rPr>
+      </w:pPr>
+      <w:r>
+        <w:rPr>
+          <w:rFonts w:ascii="Times New Roman" w:hAnsi="Times New Roman" w:cs="Times New Roman"/>
+          <w:sz w:val="24"/>
+          <w:szCs w:val="24"/>
+        </w:rPr>
+        <w:t xml:space="preserve">Além disso a aplicação também informa caso a Expressão Regular esteja sintaticamente escrita de forma errada, ou seja, se os caracteres inseridos na ER não são validos o usuário é informado com uma mensagem e um alerta de cor vermelha no campo </w:t>
+      </w:r>
+      <w:r>
+        <w:rPr>
+          <w:rFonts w:ascii="Times New Roman" w:hAnsi="Times New Roman" w:cs="Times New Roman"/>
+          <w:sz w:val="24"/>
+          <w:szCs w:val="24"/>
+        </w:rPr>
+        <w:t>de entrada da Expressão Regular, observe o instantâneo abaixo com a exemplificação de um erro de sintaxe na ER.</w:t>
+      </w:r>
+    </w:p>
+    <w:p>
+      <w:pPr>
+        <w:tabs>
+          <w:tab w:val="left" w:pos="3540"/>
+        </w:tabs>
+        <w:spacing w:after="0" w:line="360" w:lineRule="auto"/>
+        <w:ind w:firstLine="709"/>
+        <w:jc w:val="both"/>
+        <w:rPr>
+          <w:rFonts w:ascii="Times New Roman" w:hAnsi="Times New Roman" w:cs="Times New Roman"/>
+          <w:sz w:val="24"/>
+          <w:szCs w:val="24"/>
+        </w:rPr>
+      </w:pPr>
+      <w:r>
+        <w:rPr>
+          <w:rFonts w:ascii="Times New Roman" w:hAnsi="Times New Roman" w:cs="Times New Roman"/>
+          <w:noProof/>
+          <w:sz w:val="24"/>
+          <w:szCs w:val="24"/>
+          <w:lang w:eastAsia="pt-BR"/>
+        </w:rPr>
+        <w:lastRenderedPageBreak/>
+        <w:drawing>
+          <wp:inline distT="0" distB="0" distL="0" distR="0">
+            <wp:extent cx="4848225" cy="2409825"/>
+            <wp:effectExtent l="0" t="0" r="9525" b="9525"/>
+            <wp:docPr id="4" name="Imagem 4"/>
+            <wp:cNvGraphicFramePr>
+              <a:graphicFrameLocks xmlns:a="http://schemas.openxmlformats.org/drawingml/2006/main" noChangeAspect="1"/>
+            </wp:cNvGraphicFramePr>
+            <a:graphic xmlns:a="http://schemas.openxmlformats.org/drawingml/2006/main">
+              <a:graphicData uri="http://schemas.openxmlformats.org/drawingml/2006/picture">
+                <pic:pic xmlns:pic="http://schemas.openxmlformats.org/drawingml/2006/picture">
+                  <pic:nvPicPr>
+                    <pic:cNvPr id="0" name="Picture 4"/>
+                    <pic:cNvPicPr>
+                      <a:picLocks noChangeAspect="1" noChangeArrowheads="1"/>
+                    </pic:cNvPicPr>
+                  </pic:nvPicPr>
+                  <pic:blipFill>
+                    <a:blip r:embed="rId8">
+                      <a:extLst>
+                        <a:ext uri="{28A0092B-C50C-407E-A947-70E740481C1C}">
+                          <a14:useLocalDpi xmlns:a14="http://schemas.microsoft.com/office/drawing/2010/main" val="0"/>
+                        </a:ext>
+                      </a:extLst>
+                    </a:blip>
+                    <a:srcRect/>
+                    <a:stretch>
+                      <a:fillRect/>
+                    </a:stretch>
+                  </pic:blipFill>
+                  <pic:spPr bwMode="auto">
+                    <a:xfrm>
+                      <a:off x="0" y="0"/>
+                      <a:ext cx="4848225" cy="2409825"/>
+                    </a:xfrm>
+                    <a:prstGeom prst="rect">
+                      <a:avLst/>
+                    </a:prstGeom>
+                    <a:noFill/>
+                    <a:ln>
+                      <a:noFill/>
+                    </a:ln>
+                  </pic:spPr>
+                </pic:pic>
+              </a:graphicData>
+            </a:graphic>
+          </wp:inline>
+        </w:drawing>
+      </w:r>
+    </w:p>
+    <w:p>
+      <w:pPr>
+        <w:tabs>
+          <w:tab w:val="left" w:pos="3540"/>
+        </w:tabs>
+        <w:spacing w:after="0" w:line="360" w:lineRule="auto"/>
+        <w:ind w:firstLine="709"/>
+        <w:jc w:val="both"/>
+        <w:rPr>
+          <w:rFonts w:ascii="Times New Roman" w:hAnsi="Times New Roman" w:cs="Times New Roman"/>
+          <w:sz w:val="24"/>
+          <w:szCs w:val="24"/>
+        </w:rPr>
+      </w:pPr>
+    </w:p>
+    <w:p>
+      <w:pPr>
+        <w:tabs>
+          <w:tab w:val="left" w:pos="3540"/>
+        </w:tabs>
+        <w:spacing w:after="0" w:line="360" w:lineRule="auto"/>
+        <w:ind w:firstLine="709"/>
+        <w:jc w:val="both"/>
+        <w:rPr>
+          <w:rFonts w:ascii="Times New Roman" w:hAnsi="Times New Roman" w:cs="Times New Roman"/>
+          <w:sz w:val="24"/>
+          <w:szCs w:val="24"/>
+        </w:rPr>
+      </w:pPr>
+      <w:r>
+        <w:rPr>
+          <w:rFonts w:ascii="Times New Roman" w:hAnsi="Times New Roman" w:cs="Times New Roman"/>
+          <w:sz w:val="24"/>
+          <w:szCs w:val="24"/>
+        </w:rPr>
+        <w:t>Ainda para facilitar a utilização da ferramenta, existe um botão de ajuda onde é explicado como deve ser utilizada a ferramenta com relação a ER, quais são os caracteres validos, exemplos e outras informações que podem ajudar o usuário, observe o instantâneo abaixo:</w:t>
+      </w:r>
+    </w:p>
+    <w:p>
+      <w:pPr>
+        <w:tabs>
+          <w:tab w:val="left" w:pos="3540"/>
+        </w:tabs>
+        <w:spacing w:after="0" w:line="360" w:lineRule="auto"/>
+        <w:ind w:firstLine="709"/>
+        <w:jc w:val="both"/>
+        <w:rPr>
+          <w:rFonts w:ascii="Times New Roman" w:hAnsi="Times New Roman" w:cs="Times New Roman"/>
+          <w:sz w:val="24"/>
+          <w:szCs w:val="24"/>
+        </w:rPr>
+      </w:pPr>
+    </w:p>
+    <w:p>
+      <w:pPr>
+        <w:tabs>
+          <w:tab w:val="left" w:pos="3540"/>
+        </w:tabs>
+        <w:spacing w:after="0" w:line="360" w:lineRule="auto"/>
+        <w:jc w:val="both"/>
+        <w:rPr>
+          <w:rFonts w:ascii="Times New Roman" w:hAnsi="Times New Roman" w:cs="Times New Roman"/>
+          <w:sz w:val="24"/>
+          <w:szCs w:val="24"/>
+        </w:rPr>
+      </w:pPr>
+      <w:r>
+        <w:rPr>
+          <w:rFonts w:ascii="Times New Roman" w:hAnsi="Times New Roman" w:cs="Times New Roman"/>
+          <w:noProof/>
+          <w:sz w:val="24"/>
+          <w:szCs w:val="24"/>
+          <w:lang w:eastAsia="pt-BR"/>
+        </w:rPr>
+        <w:drawing>
+          <wp:inline distT="0" distB="0" distL="0" distR="0">
+            <wp:extent cx="5400675" cy="3914775"/>
+            <wp:effectExtent l="0" t="0" r="9525" b="9525"/>
+            <wp:docPr id="5" name="Imagem 5"/>
+            <wp:cNvGraphicFramePr>
+              <a:graphicFrameLocks xmlns:a="http://schemas.openxmlformats.org/drawingml/2006/main" noChangeAspect="1"/>
+            </wp:cNvGraphicFramePr>
+            <a:graphic xmlns:a="http://schemas.openxmlformats.org/drawingml/2006/main">
+              <a:graphicData uri="http://schemas.openxmlformats.org/drawingml/2006/picture">
+                <pic:pic xmlns:pic="http://schemas.openxmlformats.org/drawingml/2006/picture">
+                  <pic:nvPicPr>
+                    <pic:cNvPr id="0" name="Picture 5"/>
+                    <pic:cNvPicPr>
+                      <a:picLocks noChangeAspect="1" noChangeArrowheads="1"/>
+                    </pic:cNvPicPr>
+                  </pic:nvPicPr>
+                  <pic:blipFill>
+                    <a:blip r:embed="rId9">
+                      <a:extLst>
+                        <a:ext uri="{28A0092B-C50C-407E-A947-70E740481C1C}">
+                          <a14:useLocalDpi xmlns:a14="http://schemas.microsoft.com/office/drawing/2010/main" val="0"/>
+                        </a:ext>
+                      </a:extLst>
+                    </a:blip>
+                    <a:srcRect/>
+                    <a:stretch>
+                      <a:fillRect/>
+                    </a:stretch>
+                  </pic:blipFill>
+                  <pic:spPr bwMode="auto">
+                    <a:xfrm>
+                      <a:off x="0" y="0"/>
+                      <a:ext cx="5400675" cy="3914775"/>
+                    </a:xfrm>
+                    <a:prstGeom prst="rect">
+                      <a:avLst/>
+                    </a:prstGeom>
+                    <a:noFill/>
+                    <a:ln>
+                      <a:noFill/>
+                    </a:ln>
+                  </pic:spPr>
+                </pic:pic>
+              </a:graphicData>
+            </a:graphic>
+          </wp:inline>
+        </w:drawing>
+      </w:r>
+    </w:p>
+    <w:p>
+      <w:pPr>
+        <w:tabs>
+          <w:tab w:val="left" w:pos="3540"/>
+        </w:tabs>
+        <w:spacing w:after="0" w:line="360" w:lineRule="auto"/>
+        <w:ind w:firstLine="709"/>
+        <w:jc w:val="both"/>
+        <w:rPr>
+          <w:rFonts w:ascii="Times New Roman" w:hAnsi="Times New Roman" w:cs="Times New Roman"/>
+          <w:sz w:val="24"/>
+          <w:szCs w:val="24"/>
+        </w:rPr>
+      </w:pPr>
+    </w:p>
+    <w:p>
+      <w:pPr>
+        <w:tabs>
+          <w:tab w:val="left" w:pos="3540"/>
+        </w:tabs>
+        <w:spacing w:after="0" w:line="360" w:lineRule="auto"/>
+        <w:ind w:firstLine="709"/>
+        <w:jc w:val="both"/>
+        <w:rPr>
+          <w:rFonts w:ascii="Times New Roman" w:hAnsi="Times New Roman" w:cs="Times New Roman"/>
+          <w:sz w:val="24"/>
+          <w:szCs w:val="24"/>
+        </w:rPr>
+      </w:pPr>
+      <w:r>
+        <w:rPr>
+          <w:rFonts w:ascii="Times New Roman" w:hAnsi="Times New Roman" w:cs="Times New Roman"/>
+          <w:sz w:val="24"/>
+          <w:szCs w:val="24"/>
+        </w:rPr>
+        <w:t>Os caracteres v</w:t>
+      </w:r>
+      <w:r>
+        <w:rPr>
+          <w:rFonts w:ascii="Times New Roman" w:hAnsi="Times New Roman" w:cs="Times New Roman"/>
+          <w:sz w:val="24"/>
+          <w:szCs w:val="24"/>
+        </w:rPr>
+        <w:t>álidos para o campo de Expressão Regular</w:t>
+      </w:r>
+      <w:r>
+        <w:rPr>
+          <w:rFonts w:ascii="Times New Roman" w:hAnsi="Times New Roman" w:cs="Times New Roman"/>
+          <w:sz w:val="24"/>
+          <w:szCs w:val="24"/>
+        </w:rPr>
+        <w:t xml:space="preserve"> são somente</w:t>
+      </w:r>
+      <w:r>
+        <w:rPr>
+          <w:rFonts w:ascii="Times New Roman" w:hAnsi="Times New Roman" w:cs="Times New Roman"/>
+          <w:sz w:val="24"/>
+          <w:szCs w:val="24"/>
+        </w:rPr>
+        <w:t>: Letras, Números, '+', '*', '.', '(', ')', '|'</w:t>
+      </w:r>
+      <w:r>
+        <w:rPr>
+          <w:rFonts w:ascii="Times New Roman" w:hAnsi="Times New Roman" w:cs="Times New Roman"/>
+          <w:sz w:val="24"/>
+          <w:szCs w:val="24"/>
+        </w:rPr>
+        <w:t>, Observe abaixo o significado desses caracteres abaixo:</w:t>
+      </w:r>
+    </w:p>
+    <w:tbl>
+      <w:tblPr>
+        <w:tblStyle w:val="Tabelacomgrade"/>
+        <w:tblW w:w="0" w:type="auto"/>
+        <w:tblLook w:val="04A0" w:firstRow="1" w:lastRow="0" w:firstColumn="1" w:lastColumn="0" w:noHBand="0" w:noVBand="1"/>
+      </w:tblPr>
+      <w:tblGrid>
+        <w:gridCol w:w="1271"/>
+        <w:gridCol w:w="7223"/>
+      </w:tblGrid>
+      <w:tr>
+        <w:tc>
+          <w:tcPr>
+            <w:tcW w:w="1271" w:type="dxa"/>
+          </w:tcPr>
+          <w:p>
+            <w:pPr>
+              <w:tabs>
+                <w:tab w:val="left" w:pos="3540"/>
+              </w:tabs>
+              <w:spacing w:after="0" w:line="360" w:lineRule="auto"/>
+              <w:jc w:val="both"/>
+              <w:rPr>
+                <w:rFonts w:ascii="Times New Roman" w:hAnsi="Times New Roman" w:cs="Times New Roman"/>
+                <w:sz w:val="24"/>
+                <w:szCs w:val="24"/>
+              </w:rPr>
+            </w:pPr>
+            <w:r>
+              <w:rPr>
+                <w:rFonts w:ascii="Times New Roman" w:hAnsi="Times New Roman" w:cs="Times New Roman"/>
+                <w:sz w:val="24"/>
+                <w:szCs w:val="24"/>
+              </w:rPr>
+              <w:lastRenderedPageBreak/>
+              <w:t>Caractere</w:t>
+            </w:r>
+          </w:p>
+        </w:tc>
+        <w:tc>
+          <w:tcPr>
+            <w:tcW w:w="7223" w:type="dxa"/>
+          </w:tcPr>
+          <w:p>
+            <w:pPr>
+              <w:tabs>
+                <w:tab w:val="left" w:pos="3540"/>
+              </w:tabs>
+              <w:spacing w:after="0" w:line="360" w:lineRule="auto"/>
+              <w:jc w:val="both"/>
+              <w:rPr>
+                <w:rFonts w:ascii="Times New Roman" w:hAnsi="Times New Roman" w:cs="Times New Roman"/>
+                <w:sz w:val="24"/>
+                <w:szCs w:val="24"/>
+              </w:rPr>
+            </w:pPr>
+            <w:r>
+              <w:rPr>
+                <w:rFonts w:ascii="Times New Roman" w:hAnsi="Times New Roman" w:cs="Times New Roman"/>
+                <w:sz w:val="24"/>
+                <w:szCs w:val="24"/>
+              </w:rPr>
+              <w:t>Significado</w:t>
+            </w:r>
+          </w:p>
+        </w:tc>
+      </w:tr>
+      <w:tr>
+        <w:tc>
+          <w:tcPr>
+            <w:tcW w:w="1271" w:type="dxa"/>
+          </w:tcPr>
+          <w:p>
+            <w:pPr>
+              <w:tabs>
+                <w:tab w:val="left" w:pos="3540"/>
+              </w:tabs>
+              <w:spacing w:after="0" w:line="360" w:lineRule="auto"/>
+              <w:jc w:val="both"/>
+              <w:rPr>
+                <w:rFonts w:ascii="Times New Roman" w:hAnsi="Times New Roman" w:cs="Times New Roman"/>
+                <w:sz w:val="24"/>
+                <w:szCs w:val="24"/>
+              </w:rPr>
+            </w:pPr>
+            <w:r>
+              <w:rPr>
+                <w:rFonts w:ascii="Times New Roman" w:hAnsi="Times New Roman" w:cs="Times New Roman"/>
+                <w:sz w:val="24"/>
+                <w:szCs w:val="24"/>
+              </w:rPr>
+              <w:t>Letras</w:t>
+            </w:r>
+          </w:p>
+        </w:tc>
+        <w:tc>
+          <w:tcPr>
+            <w:tcW w:w="7223" w:type="dxa"/>
+          </w:tcPr>
+          <w:p>
+            <w:pPr>
+              <w:tabs>
+                <w:tab w:val="left" w:pos="3540"/>
+              </w:tabs>
+              <w:spacing w:after="0" w:line="360" w:lineRule="auto"/>
+              <w:jc w:val="both"/>
+              <w:rPr>
+                <w:rFonts w:ascii="Times New Roman" w:hAnsi="Times New Roman" w:cs="Times New Roman"/>
+                <w:sz w:val="24"/>
+                <w:szCs w:val="24"/>
+              </w:rPr>
+            </w:pPr>
+            <w:r>
+              <w:rPr>
+                <w:rFonts w:ascii="Times New Roman" w:hAnsi="Times New Roman" w:cs="Times New Roman"/>
+                <w:sz w:val="24"/>
+                <w:szCs w:val="24"/>
+              </w:rPr>
+              <w:t>Letras do alfabeto de a até z</w:t>
+            </w:r>
+          </w:p>
+        </w:tc>
+      </w:tr>
+      <w:tr>
+        <w:tc>
+          <w:tcPr>
+            <w:tcW w:w="1271" w:type="dxa"/>
+          </w:tcPr>
+          <w:p>
+            <w:pPr>
+              <w:tabs>
+                <w:tab w:val="left" w:pos="3540"/>
+              </w:tabs>
+              <w:spacing w:after="0" w:line="360" w:lineRule="auto"/>
+              <w:jc w:val="both"/>
+              <w:rPr>
+                <w:rFonts w:ascii="Times New Roman" w:hAnsi="Times New Roman" w:cs="Times New Roman"/>
+                <w:sz w:val="24"/>
+                <w:szCs w:val="24"/>
+              </w:rPr>
+            </w:pPr>
+            <w:r>
+              <w:rPr>
+                <w:rFonts w:ascii="Times New Roman" w:hAnsi="Times New Roman" w:cs="Times New Roman"/>
+                <w:sz w:val="24"/>
+                <w:szCs w:val="24"/>
+              </w:rPr>
+              <w:t>Números</w:t>
+            </w:r>
+          </w:p>
+        </w:tc>
+        <w:tc>
+          <w:tcPr>
+            <w:tcW w:w="7223" w:type="dxa"/>
+          </w:tcPr>
+          <w:p>
+            <w:pPr>
+              <w:tabs>
+                <w:tab w:val="left" w:pos="3540"/>
+              </w:tabs>
+              <w:spacing w:after="0" w:line="360" w:lineRule="auto"/>
+              <w:jc w:val="both"/>
+              <w:rPr>
+                <w:rFonts w:ascii="Times New Roman" w:hAnsi="Times New Roman" w:cs="Times New Roman"/>
+                <w:sz w:val="24"/>
+                <w:szCs w:val="24"/>
+              </w:rPr>
+            </w:pPr>
+            <w:r>
+              <w:rPr>
+                <w:rFonts w:ascii="Times New Roman" w:hAnsi="Times New Roman" w:cs="Times New Roman"/>
+                <w:sz w:val="24"/>
+                <w:szCs w:val="24"/>
+              </w:rPr>
+              <w:t>De 0 até 9</w:t>
+            </w:r>
+          </w:p>
+        </w:tc>
+      </w:tr>
+      <w:tr>
+        <w:tc>
+          <w:tcPr>
+            <w:tcW w:w="1271" w:type="dxa"/>
+          </w:tcPr>
+          <w:p>
+            <w:pPr>
+              <w:tabs>
+                <w:tab w:val="left" w:pos="3540"/>
+              </w:tabs>
+              <w:spacing w:after="0" w:line="360" w:lineRule="auto"/>
+              <w:jc w:val="both"/>
+              <w:rPr>
+                <w:rFonts w:ascii="Times New Roman" w:hAnsi="Times New Roman" w:cs="Times New Roman"/>
+                <w:sz w:val="24"/>
+                <w:szCs w:val="24"/>
+              </w:rPr>
+            </w:pPr>
+            <w:r>
+              <w:rPr>
+                <w:rFonts w:ascii="Times New Roman" w:hAnsi="Times New Roman" w:cs="Times New Roman"/>
+                <w:sz w:val="24"/>
+                <w:szCs w:val="24"/>
+              </w:rPr>
+              <w:t>|</w:t>
+            </w:r>
+          </w:p>
+        </w:tc>
+        <w:tc>
+          <w:tcPr>
+            <w:tcW w:w="7223" w:type="dxa"/>
+          </w:tcPr>
+          <w:p>
+            <w:pPr>
+              <w:tabs>
+                <w:tab w:val="left" w:pos="3540"/>
+              </w:tabs>
+              <w:spacing w:after="0" w:line="360" w:lineRule="auto"/>
+              <w:jc w:val="both"/>
+              <w:rPr>
+                <w:rFonts w:ascii="Times New Roman" w:hAnsi="Times New Roman" w:cs="Times New Roman"/>
+                <w:sz w:val="24"/>
+                <w:szCs w:val="24"/>
+              </w:rPr>
+            </w:pPr>
+            <w:r>
+              <w:rPr>
+                <w:rFonts w:ascii="Times New Roman" w:hAnsi="Times New Roman" w:cs="Times New Roman"/>
+                <w:sz w:val="24"/>
+                <w:szCs w:val="24"/>
+              </w:rPr>
+              <w:t>Ou</w:t>
+            </w:r>
+          </w:p>
+        </w:tc>
+      </w:tr>
+      <w:tr>
+        <w:tc>
+          <w:tcPr>
+            <w:tcW w:w="1271" w:type="dxa"/>
+          </w:tcPr>
+          <w:p>
+            <w:pPr>
+              <w:tabs>
+                <w:tab w:val="left" w:pos="3540"/>
+              </w:tabs>
+              <w:spacing w:after="0" w:line="360" w:lineRule="auto"/>
+              <w:jc w:val="both"/>
+              <w:rPr>
+                <w:rFonts w:ascii="Times New Roman" w:hAnsi="Times New Roman" w:cs="Times New Roman"/>
+                <w:sz w:val="24"/>
+                <w:szCs w:val="24"/>
+              </w:rPr>
+            </w:pPr>
+            <w:r>
+              <w:rPr>
+                <w:rFonts w:ascii="Times New Roman" w:hAnsi="Times New Roman" w:cs="Times New Roman"/>
+                <w:sz w:val="24"/>
+                <w:szCs w:val="24"/>
+              </w:rPr>
+              <w:t>*</w:t>
+            </w:r>
+          </w:p>
+        </w:tc>
+        <w:tc>
+          <w:tcPr>
+            <w:tcW w:w="7223" w:type="dxa"/>
+          </w:tcPr>
+          <w:p>
+            <w:pPr>
+              <w:tabs>
+                <w:tab w:val="left" w:pos="3540"/>
+              </w:tabs>
+              <w:spacing w:after="0" w:line="360" w:lineRule="auto"/>
+              <w:jc w:val="both"/>
+              <w:rPr>
+                <w:rFonts w:ascii="Times New Roman" w:hAnsi="Times New Roman" w:cs="Times New Roman"/>
+                <w:sz w:val="24"/>
+                <w:szCs w:val="24"/>
+              </w:rPr>
+            </w:pPr>
+            <w:r>
+              <w:rPr>
+                <w:rFonts w:ascii="Times New Roman" w:hAnsi="Times New Roman" w:cs="Times New Roman"/>
+                <w:sz w:val="24"/>
+                <w:szCs w:val="24"/>
+              </w:rPr>
+              <w:t xml:space="preserve">Qualquer quantidade de um </w:t>
+            </w:r>
+            <w:r>
+              <w:rPr>
+                <w:rFonts w:ascii="Times New Roman" w:hAnsi="Times New Roman" w:cs="Times New Roman"/>
+                <w:sz w:val="24"/>
+                <w:szCs w:val="24"/>
+              </w:rPr>
+              <w:t>determinado caractere</w:t>
+            </w:r>
+            <w:r>
+              <w:rPr>
+                <w:rFonts w:ascii="Times New Roman" w:hAnsi="Times New Roman" w:cs="Times New Roman"/>
+                <w:sz w:val="24"/>
+                <w:szCs w:val="24"/>
+              </w:rPr>
+              <w:t>, inclusive vazio!</w:t>
+            </w:r>
+          </w:p>
+        </w:tc>
+      </w:tr>
+      <w:tr>
+        <w:tc>
+          <w:tcPr>
+            <w:tcW w:w="1271" w:type="dxa"/>
+          </w:tcPr>
+          <w:p>
+            <w:pPr>
+              <w:tabs>
+                <w:tab w:val="left" w:pos="3540"/>
+              </w:tabs>
+              <w:spacing w:after="0" w:line="360" w:lineRule="auto"/>
+              <w:jc w:val="both"/>
+              <w:rPr>
+                <w:rFonts w:ascii="Times New Roman" w:hAnsi="Times New Roman" w:cs="Times New Roman"/>
+                <w:sz w:val="24"/>
+                <w:szCs w:val="24"/>
+              </w:rPr>
+            </w:pPr>
+            <w:r>
+              <w:rPr>
+                <w:rFonts w:ascii="Times New Roman" w:hAnsi="Times New Roman" w:cs="Times New Roman"/>
+                <w:sz w:val="24"/>
+                <w:szCs w:val="24"/>
+              </w:rPr>
+              <w:t>+</w:t>
+            </w:r>
+          </w:p>
+        </w:tc>
+        <w:tc>
+          <w:tcPr>
+            <w:tcW w:w="7223" w:type="dxa"/>
+          </w:tcPr>
+          <w:p>
+            <w:pPr>
+              <w:tabs>
+                <w:tab w:val="left" w:pos="3540"/>
+              </w:tabs>
+              <w:spacing w:after="0" w:line="360" w:lineRule="auto"/>
+              <w:jc w:val="both"/>
+              <w:rPr>
+                <w:rFonts w:ascii="Times New Roman" w:hAnsi="Times New Roman" w:cs="Times New Roman"/>
+                <w:sz w:val="24"/>
+                <w:szCs w:val="24"/>
+              </w:rPr>
+            </w:pPr>
+            <w:r>
+              <w:rPr>
+                <w:rFonts w:ascii="Times New Roman" w:hAnsi="Times New Roman" w:cs="Times New Roman"/>
+                <w:sz w:val="24"/>
+                <w:szCs w:val="24"/>
+              </w:rPr>
+              <w:t>Qualquer quantidade de um determinado caractere, não incluindo o vazio!</w:t>
+            </w:r>
+          </w:p>
+        </w:tc>
+      </w:tr>
+      <w:tr>
+        <w:tc>
+          <w:tcPr>
+            <w:tcW w:w="1271" w:type="dxa"/>
+          </w:tcPr>
+          <w:p>
+            <w:pPr>
+              <w:tabs>
+                <w:tab w:val="left" w:pos="3540"/>
+              </w:tabs>
+              <w:spacing w:after="0" w:line="360" w:lineRule="auto"/>
+              <w:jc w:val="both"/>
+              <w:rPr>
+                <w:rFonts w:ascii="Times New Roman" w:hAnsi="Times New Roman" w:cs="Times New Roman"/>
+                <w:sz w:val="24"/>
+                <w:szCs w:val="24"/>
+              </w:rPr>
+            </w:pPr>
+            <w:r>
+              <w:rPr>
+                <w:rFonts w:ascii="Times New Roman" w:hAnsi="Times New Roman" w:cs="Times New Roman"/>
+                <w:sz w:val="24"/>
+                <w:szCs w:val="24"/>
+              </w:rPr>
+              <w:t>.</w:t>
+            </w:r>
+          </w:p>
+        </w:tc>
+        <w:tc>
+          <w:tcPr>
+            <w:tcW w:w="7223" w:type="dxa"/>
+          </w:tcPr>
+          <w:p>
+            <w:pPr>
+              <w:tabs>
+                <w:tab w:val="left" w:pos="3540"/>
+              </w:tabs>
+              <w:spacing w:after="0" w:line="360" w:lineRule="auto"/>
+              <w:jc w:val="both"/>
+              <w:rPr>
+                <w:rFonts w:ascii="Times New Roman" w:hAnsi="Times New Roman" w:cs="Times New Roman"/>
+                <w:sz w:val="24"/>
+                <w:szCs w:val="24"/>
+              </w:rPr>
+            </w:pPr>
+            <w:r>
+              <w:rPr>
+                <w:rFonts w:ascii="Times New Roman" w:hAnsi="Times New Roman" w:cs="Times New Roman"/>
+                <w:sz w:val="24"/>
+                <w:szCs w:val="24"/>
+              </w:rPr>
+              <w:t>Concatenação</w:t>
+            </w:r>
+          </w:p>
+        </w:tc>
+      </w:tr>
+      <w:tr>
+        <w:tc>
+          <w:tcPr>
+            <w:tcW w:w="1271" w:type="dxa"/>
+          </w:tcPr>
+          <w:p>
+            <w:pPr>
+              <w:tabs>
+                <w:tab w:val="left" w:pos="3540"/>
+              </w:tabs>
+              <w:spacing w:after="0" w:line="360" w:lineRule="auto"/>
+              <w:jc w:val="both"/>
+              <w:rPr>
+                <w:rFonts w:ascii="Times New Roman" w:hAnsi="Times New Roman" w:cs="Times New Roman"/>
+                <w:sz w:val="24"/>
+                <w:szCs w:val="24"/>
+              </w:rPr>
+            </w:pPr>
+            <w:r>
+              <w:rPr>
+                <w:rFonts w:ascii="Times New Roman" w:hAnsi="Times New Roman" w:cs="Times New Roman"/>
+                <w:sz w:val="24"/>
+                <w:szCs w:val="24"/>
+              </w:rPr>
+              <w:t>( )</w:t>
+            </w:r>
+          </w:p>
+        </w:tc>
+        <w:tc>
+          <w:tcPr>
+            <w:tcW w:w="7223" w:type="dxa"/>
+          </w:tcPr>
+          <w:p>
+            <w:pPr>
+              <w:tabs>
+                <w:tab w:val="left" w:pos="3540"/>
+              </w:tabs>
+              <w:spacing w:after="0" w:line="360" w:lineRule="auto"/>
+              <w:jc w:val="both"/>
+              <w:rPr>
+                <w:rFonts w:ascii="Times New Roman" w:hAnsi="Times New Roman" w:cs="Times New Roman"/>
+                <w:sz w:val="24"/>
+                <w:szCs w:val="24"/>
+              </w:rPr>
+            </w:pPr>
+            <w:r>
+              <w:rPr>
+                <w:rFonts w:ascii="Times New Roman" w:hAnsi="Times New Roman" w:cs="Times New Roman"/>
+                <w:sz w:val="24"/>
+                <w:szCs w:val="24"/>
+              </w:rPr>
+              <w:t>Parênteses, muito utilizado para expressões regula</w:t>
+            </w:r>
+            <w:r>
+              <w:rPr>
+                <w:rFonts w:ascii="Times New Roman" w:hAnsi="Times New Roman" w:cs="Times New Roman"/>
+                <w:sz w:val="24"/>
+                <w:szCs w:val="24"/>
+              </w:rPr>
+              <w:t>r</w:t>
+            </w:r>
+            <w:r>
+              <w:rPr>
+                <w:rFonts w:ascii="Times New Roman" w:hAnsi="Times New Roman" w:cs="Times New Roman"/>
+                <w:sz w:val="24"/>
+                <w:szCs w:val="24"/>
+              </w:rPr>
+              <w:t>es do tipo (</w:t>
+            </w:r>
+            <w:proofErr w:type="spellStart"/>
+            <w:r>
+              <w:rPr>
+                <w:rFonts w:ascii="Times New Roman" w:hAnsi="Times New Roman" w:cs="Times New Roman"/>
+                <w:sz w:val="24"/>
+                <w:szCs w:val="24"/>
+              </w:rPr>
+              <w:t>a|</w:t>
+            </w:r>
+            <w:proofErr w:type="gramStart"/>
+            <w:r>
+              <w:rPr>
+                <w:rFonts w:ascii="Times New Roman" w:hAnsi="Times New Roman" w:cs="Times New Roman"/>
+                <w:sz w:val="24"/>
+                <w:szCs w:val="24"/>
+              </w:rPr>
+              <w:t>b</w:t>
+            </w:r>
+            <w:proofErr w:type="spellEnd"/>
+            <w:r>
+              <w:rPr>
+                <w:rFonts w:ascii="Times New Roman" w:hAnsi="Times New Roman" w:cs="Times New Roman"/>
+                <w:sz w:val="24"/>
+                <w:szCs w:val="24"/>
+              </w:rPr>
+              <w:t>)*</w:t>
+            </w:r>
+            <w:proofErr w:type="gramEnd"/>
+          </w:p>
+        </w:tc>
+      </w:tr>
+    </w:tbl>
+    <w:p>
+      <w:pPr>
+        <w:tabs>
+          <w:tab w:val="left" w:pos="3540"/>
+        </w:tabs>
+        <w:spacing w:after="0" w:line="360" w:lineRule="auto"/>
+        <w:jc w:val="both"/>
+        <w:rPr>
+          <w:rFonts w:ascii="Times New Roman" w:hAnsi="Times New Roman" w:cs="Times New Roman"/>
+          <w:sz w:val="24"/>
+          <w:szCs w:val="24"/>
+        </w:rPr>
+      </w:pPr>
+    </w:p>
+    <w:p>
+      <w:pPr>
         <w:pStyle w:val="Ttulo2"/>
         <w:rPr>
           <w:rFonts w:ascii="Times New Roman" w:hAnsi="Times New Roman" w:cs="Times New Roman"/>
@@ -2723,7 +3634,7 @@
           <w:szCs w:val="24"/>
         </w:rPr>
       </w:pPr>
-      <w:bookmarkStart w:id="5" w:name="_Toc472149914"/>
+      <w:bookmarkStart w:id="3" w:name="_Toc472161648"/>
       <w:r>
         <w:rPr>
           <w:rFonts w:ascii="Times New Roman" w:hAnsi="Times New Roman" w:cs="Times New Roman"/>
@@ -2732,14 +3643,9 @@
           <w:sz w:val="24"/>
           <w:szCs w:val="24"/>
         </w:rPr>
-        <w:t>3.1 Implementação do simulador de Autômatos Finitos</w:t>
-      </w:r>
-      <w:bookmarkEnd w:id="5"/>
-    </w:p>
-    <w:p/>
-    <w:p>
-      <w:pPr>
-        <w:pStyle w:val="Ttulo1"/>
+        <w:t>2.1 Implementação</w:t>
+      </w:r>
+      <w:r>
         <w:rPr>
           <w:rFonts w:ascii="Times New Roman" w:hAnsi="Times New Roman" w:cs="Times New Roman"/>
           <w:b/>
@@ -2747,9 +3653,256 @@
           <w:sz w:val="24"/>
           <w:szCs w:val="24"/>
         </w:rPr>
-      </w:pPr>
-      <w:bookmarkStart w:id="6" w:name="_Toc472149915"/>
-      <w:r>
+        <w:t xml:space="preserve"> do simulador de Expressão Regular</w:t>
+      </w:r>
+      <w:bookmarkEnd w:id="3"/>
+    </w:p>
+    <w:p/>
+    <w:p>
+      <w:pPr>
+        <w:spacing w:after="0" w:line="360" w:lineRule="auto"/>
+        <w:ind w:firstLine="709"/>
+        <w:jc w:val="both"/>
+        <w:rPr>
+          <w:rFonts w:ascii="Times New Roman" w:hAnsi="Times New Roman" w:cs="Times New Roman"/>
+          <w:sz w:val="24"/>
+          <w:szCs w:val="24"/>
+        </w:rPr>
+      </w:pPr>
+      <w:r>
+        <w:rPr>
+          <w:rFonts w:ascii="Times New Roman" w:hAnsi="Times New Roman" w:cs="Times New Roman"/>
+          <w:sz w:val="24"/>
+          <w:szCs w:val="24"/>
+        </w:rPr>
+        <w:t xml:space="preserve">A implementação do simulador de Expressão Regular foi desenvolvida de maneira bem simples utilizando os recursos oferecidos pela linguagem de programa Java. </w:t>
+      </w:r>
+    </w:p>
+    <w:p>
+      <w:pPr>
+        <w:spacing w:after="0" w:line="360" w:lineRule="auto"/>
+        <w:ind w:firstLine="709"/>
+        <w:jc w:val="both"/>
+        <w:rPr>
+          <w:rFonts w:ascii="Times New Roman" w:hAnsi="Times New Roman" w:cs="Times New Roman"/>
+          <w:sz w:val="24"/>
+          <w:szCs w:val="24"/>
+        </w:rPr>
+      </w:pPr>
+      <w:r>
+        <w:rPr>
+          <w:rFonts w:ascii="Times New Roman" w:hAnsi="Times New Roman" w:cs="Times New Roman"/>
+          <w:sz w:val="24"/>
+          <w:szCs w:val="24"/>
+        </w:rPr>
+        <w:t xml:space="preserve">Observamos abaixo o método que realiza a verificação, basicamente é utilizado o próprio </w:t>
+      </w:r>
+      <w:proofErr w:type="spellStart"/>
+      <w:r>
+        <w:rPr>
+          <w:rFonts w:ascii="Times New Roman" w:hAnsi="Times New Roman" w:cs="Times New Roman"/>
+          <w:i/>
+          <w:sz w:val="24"/>
+          <w:szCs w:val="24"/>
+        </w:rPr>
+        <w:t>regex</w:t>
+      </w:r>
+      <w:proofErr w:type="spellEnd"/>
+      <w:r>
+        <w:rPr>
+          <w:rFonts w:ascii="Times New Roman" w:hAnsi="Times New Roman" w:cs="Times New Roman"/>
+          <w:sz w:val="24"/>
+          <w:szCs w:val="24"/>
+        </w:rPr>
+        <w:t xml:space="preserve"> nativo do Java como sugerido pelo professor, onde no caso são coletados dois dados de entrada, um dado chamado de regra (Expressão Regular) e outro de entrada (palavra de entrada). A regra é compilada por </w:t>
+      </w:r>
+      <w:proofErr w:type="spellStart"/>
+      <w:r>
+        <w:rPr>
+          <w:rFonts w:ascii="Times New Roman" w:hAnsi="Times New Roman" w:cs="Times New Roman"/>
+          <w:i/>
+          <w:sz w:val="24"/>
+          <w:szCs w:val="24"/>
+        </w:rPr>
+        <w:t>Pattern.compile</w:t>
+      </w:r>
+      <w:proofErr w:type="spellEnd"/>
+      <w:r>
+        <w:rPr>
+          <w:rFonts w:ascii="Times New Roman" w:hAnsi="Times New Roman" w:cs="Times New Roman"/>
+          <w:sz w:val="24"/>
+          <w:szCs w:val="24"/>
+        </w:rPr>
+        <w:t xml:space="preserve"> do Java e posteriormente é verificado se a palavra de entrada respeita a regra definida que faz essa ação é o </w:t>
+      </w:r>
+      <w:proofErr w:type="spellStart"/>
+      <w:r>
+        <w:rPr>
+          <w:rFonts w:ascii="Times New Roman" w:hAnsi="Times New Roman" w:cs="Times New Roman"/>
+          <w:i/>
+          <w:sz w:val="24"/>
+          <w:szCs w:val="24"/>
+        </w:rPr>
+        <w:t>Pattern.matches</w:t>
+      </w:r>
+      <w:proofErr w:type="spellEnd"/>
+      <w:r>
+        <w:rPr>
+          <w:rFonts w:ascii="Times New Roman" w:hAnsi="Times New Roman" w:cs="Times New Roman"/>
+          <w:sz w:val="24"/>
+          <w:szCs w:val="24"/>
+        </w:rPr>
+        <w:t xml:space="preserve"> do </w:t>
+      </w:r>
+      <w:proofErr w:type="spellStart"/>
+      <w:r>
+        <w:rPr>
+          <w:rFonts w:ascii="Times New Roman" w:hAnsi="Times New Roman" w:cs="Times New Roman"/>
+          <w:sz w:val="24"/>
+          <w:szCs w:val="24"/>
+        </w:rPr>
+        <w:t>java</w:t>
+      </w:r>
+      <w:proofErr w:type="spellEnd"/>
+      <w:r>
+        <w:rPr>
+          <w:rFonts w:ascii="Times New Roman" w:hAnsi="Times New Roman" w:cs="Times New Roman"/>
+          <w:sz w:val="24"/>
+          <w:szCs w:val="24"/>
+        </w:rPr>
+        <w:t xml:space="preserve"> retornando um </w:t>
+      </w:r>
+      <w:proofErr w:type="spellStart"/>
+      <w:r>
+        <w:rPr>
+          <w:rFonts w:ascii="Times New Roman" w:hAnsi="Times New Roman" w:cs="Times New Roman"/>
+          <w:i/>
+          <w:sz w:val="24"/>
+          <w:szCs w:val="24"/>
+        </w:rPr>
+        <w:t>boolean</w:t>
+      </w:r>
+      <w:proofErr w:type="spellEnd"/>
+      <w:r>
+        <w:rPr>
+          <w:rFonts w:ascii="Times New Roman" w:hAnsi="Times New Roman" w:cs="Times New Roman"/>
+          <w:i/>
+          <w:sz w:val="24"/>
+          <w:szCs w:val="24"/>
+        </w:rPr>
+        <w:t xml:space="preserve"> </w:t>
+      </w:r>
+      <w:r>
+        <w:rPr>
+          <w:rFonts w:ascii="Times New Roman" w:hAnsi="Times New Roman" w:cs="Times New Roman"/>
+          <w:sz w:val="24"/>
+          <w:szCs w:val="24"/>
+        </w:rPr>
+        <w:t xml:space="preserve">com a resposta da verificação, o restante é a parte da interface gráfica, utilizando o </w:t>
+      </w:r>
+      <w:proofErr w:type="spellStart"/>
+      <w:r>
+        <w:rPr>
+          <w:rFonts w:ascii="Times New Roman" w:hAnsi="Times New Roman" w:cs="Times New Roman"/>
+          <w:sz w:val="24"/>
+          <w:szCs w:val="24"/>
+        </w:rPr>
+        <w:t>JavaFX</w:t>
+      </w:r>
+      <w:proofErr w:type="spellEnd"/>
+      <w:r>
+        <w:rPr>
+          <w:rFonts w:ascii="Times New Roman" w:hAnsi="Times New Roman" w:cs="Times New Roman"/>
+          <w:sz w:val="24"/>
+          <w:szCs w:val="24"/>
+        </w:rPr>
+        <w:t xml:space="preserve"> que realiza.</w:t>
+      </w:r>
+    </w:p>
+    <w:p>
+      <w:pPr>
+        <w:spacing w:after="0" w:line="360" w:lineRule="auto"/>
+        <w:ind w:firstLine="709"/>
+        <w:jc w:val="both"/>
+        <w:rPr>
+          <w:rFonts w:ascii="Times New Roman" w:hAnsi="Times New Roman" w:cs="Times New Roman"/>
+          <w:sz w:val="24"/>
+          <w:szCs w:val="24"/>
+        </w:rPr>
+      </w:pPr>
+    </w:p>
+    <w:p>
+      <w:pPr>
+        <w:spacing w:after="0" w:line="360" w:lineRule="auto"/>
+        <w:ind w:firstLine="709"/>
+        <w:jc w:val="both"/>
+        <w:rPr>
+          <w:rFonts w:ascii="Times New Roman" w:hAnsi="Times New Roman" w:cs="Times New Roman"/>
+          <w:sz w:val="24"/>
+          <w:szCs w:val="24"/>
+        </w:rPr>
+      </w:pPr>
+      <w:r>
+        <w:rPr>
+          <w:rFonts w:ascii="Times New Roman" w:hAnsi="Times New Roman" w:cs="Times New Roman"/>
+          <w:noProof/>
+          <w:sz w:val="24"/>
+          <w:szCs w:val="24"/>
+          <w:lang w:eastAsia="pt-BR"/>
+        </w:rPr>
+        <w:drawing>
+          <wp:inline distT="0" distB="0" distL="0" distR="0">
+            <wp:extent cx="4695825" cy="2143125"/>
+            <wp:effectExtent l="0" t="0" r="9525" b="9525"/>
+            <wp:docPr id="7" name="Imagem 7"/>
+            <wp:cNvGraphicFramePr>
+              <a:graphicFrameLocks xmlns:a="http://schemas.openxmlformats.org/drawingml/2006/main" noChangeAspect="1"/>
+            </wp:cNvGraphicFramePr>
+            <a:graphic xmlns:a="http://schemas.openxmlformats.org/drawingml/2006/main">
+              <a:graphicData uri="http://schemas.openxmlformats.org/drawingml/2006/picture">
+                <pic:pic xmlns:pic="http://schemas.openxmlformats.org/drawingml/2006/picture">
+                  <pic:nvPicPr>
+                    <pic:cNvPr id="0" name="Picture 6"/>
+                    <pic:cNvPicPr>
+                      <a:picLocks noChangeAspect="1" noChangeArrowheads="1"/>
+                    </pic:cNvPicPr>
+                  </pic:nvPicPr>
+                  <pic:blipFill>
+                    <a:blip r:embed="rId10">
+                      <a:extLst>
+                        <a:ext uri="{28A0092B-C50C-407E-A947-70E740481C1C}">
+                          <a14:useLocalDpi xmlns:a14="http://schemas.microsoft.com/office/drawing/2010/main" val="0"/>
+                        </a:ext>
+                      </a:extLst>
+                    </a:blip>
+                    <a:srcRect/>
+                    <a:stretch>
+                      <a:fillRect/>
+                    </a:stretch>
+                  </pic:blipFill>
+                  <pic:spPr bwMode="auto">
+                    <a:xfrm>
+                      <a:off x="0" y="0"/>
+                      <a:ext cx="4695825" cy="2143125"/>
+                    </a:xfrm>
+                    <a:prstGeom prst="rect">
+                      <a:avLst/>
+                    </a:prstGeom>
+                    <a:noFill/>
+                    <a:ln>
+                      <a:noFill/>
+                    </a:ln>
+                  </pic:spPr>
+                </pic:pic>
+              </a:graphicData>
+            </a:graphic>
+          </wp:inline>
+        </w:drawing>
+      </w:r>
+    </w:p>
+    <w:p>
+      <w:pPr>
+        <w:pStyle w:val="Ttulo1"/>
         <w:rPr>
           <w:rFonts w:ascii="Times New Roman" w:hAnsi="Times New Roman" w:cs="Times New Roman"/>
           <w:b/>
@@ -2757,8 +3910,8 @@
           <w:sz w:val="24"/>
           <w:szCs w:val="24"/>
         </w:rPr>
-        <w:t>4</w:t>
-      </w:r>
+      </w:pPr>
+      <w:bookmarkStart w:id="4" w:name="_Toc472161649"/>
       <w:r>
         <w:rPr>
           <w:rFonts w:ascii="Times New Roman" w:hAnsi="Times New Roman" w:cs="Times New Roman"/>
@@ -2767,14 +3920,9 @@
           <w:sz w:val="24"/>
           <w:szCs w:val="24"/>
         </w:rPr>
-        <w:t xml:space="preserve"> GRAMÁTICA REGULAR</w:t>
-      </w:r>
-      <w:bookmarkEnd w:id="6"/>
-    </w:p>
-    <w:p/>
-    <w:p>
-      <w:pPr>
-        <w:pStyle w:val="Ttulo2"/>
+        <w:t>3</w:t>
+      </w:r>
+      <w:r>
         <w:rPr>
           <w:rFonts w:ascii="Times New Roman" w:hAnsi="Times New Roman" w:cs="Times New Roman"/>
           <w:b/>
@@ -2782,8 +3930,123 @@
           <w:sz w:val="24"/>
           <w:szCs w:val="24"/>
         </w:rPr>
-      </w:pPr>
-      <w:bookmarkStart w:id="7" w:name="_Toc472149916"/>
+        <w:t xml:space="preserve"> AUTÔMA</w:t>
+      </w:r>
+      <w:r>
+        <w:rPr>
+          <w:rFonts w:ascii="Times New Roman" w:hAnsi="Times New Roman" w:cs="Times New Roman"/>
+          <w:b/>
+          <w:color w:val="000000" w:themeColor="text1"/>
+          <w:sz w:val="24"/>
+          <w:szCs w:val="24"/>
+        </w:rPr>
+        <w:t>TOS FINITOS</w:t>
+      </w:r>
+      <w:bookmarkEnd w:id="4"/>
+    </w:p>
+    <w:p>
+      <w:pPr>
+        <w:tabs>
+          <w:tab w:val="left" w:pos="3540"/>
+        </w:tabs>
+        <w:spacing w:after="0" w:line="360" w:lineRule="auto"/>
+        <w:ind w:firstLine="709"/>
+        <w:jc w:val="both"/>
+        <w:rPr>
+          <w:rFonts w:ascii="Times New Roman" w:hAnsi="Times New Roman" w:cs="Times New Roman"/>
+          <w:sz w:val="24"/>
+          <w:szCs w:val="24"/>
+        </w:rPr>
+      </w:pPr>
+    </w:p>
+    <w:p>
+      <w:pPr>
+        <w:tabs>
+          <w:tab w:val="left" w:pos="3540"/>
+        </w:tabs>
+        <w:spacing w:after="0" w:line="360" w:lineRule="auto"/>
+        <w:ind w:firstLine="709"/>
+        <w:jc w:val="both"/>
+        <w:rPr>
+          <w:rFonts w:ascii="Times New Roman" w:hAnsi="Times New Roman" w:cs="Times New Roman"/>
+          <w:sz w:val="24"/>
+          <w:szCs w:val="24"/>
+        </w:rPr>
+      </w:pPr>
+    </w:p>
+    <w:p>
+      <w:pPr>
+        <w:pStyle w:val="Ttulo2"/>
+        <w:rPr>
+          <w:rFonts w:ascii="Times New Roman" w:hAnsi="Times New Roman" w:cs="Times New Roman"/>
+          <w:b/>
+          <w:color w:val="000000" w:themeColor="text1"/>
+          <w:sz w:val="24"/>
+          <w:szCs w:val="24"/>
+        </w:rPr>
+      </w:pPr>
+      <w:bookmarkStart w:id="5" w:name="_Toc472161650"/>
+      <w:r>
+        <w:rPr>
+          <w:rFonts w:ascii="Times New Roman" w:hAnsi="Times New Roman" w:cs="Times New Roman"/>
+          <w:b/>
+          <w:color w:val="000000" w:themeColor="text1"/>
+          <w:sz w:val="24"/>
+          <w:szCs w:val="24"/>
+        </w:rPr>
+        <w:lastRenderedPageBreak/>
+        <w:t>3.1 Implementação do simulador de Autômatos Finitos</w:t>
+      </w:r>
+      <w:bookmarkEnd w:id="5"/>
+    </w:p>
+    <w:p/>
+    <w:p>
+      <w:pPr>
+        <w:pStyle w:val="Ttulo1"/>
+        <w:rPr>
+          <w:rFonts w:ascii="Times New Roman" w:hAnsi="Times New Roman" w:cs="Times New Roman"/>
+          <w:b/>
+          <w:color w:val="000000" w:themeColor="text1"/>
+          <w:sz w:val="24"/>
+          <w:szCs w:val="24"/>
+        </w:rPr>
+      </w:pPr>
+      <w:bookmarkStart w:id="6" w:name="_Toc472161651"/>
+      <w:r>
+        <w:rPr>
+          <w:rFonts w:ascii="Times New Roman" w:hAnsi="Times New Roman" w:cs="Times New Roman"/>
+          <w:b/>
+          <w:color w:val="000000" w:themeColor="text1"/>
+          <w:sz w:val="24"/>
+          <w:szCs w:val="24"/>
+        </w:rPr>
+        <w:t>4</w:t>
+      </w:r>
+      <w:r>
+        <w:rPr>
+          <w:rFonts w:ascii="Times New Roman" w:hAnsi="Times New Roman" w:cs="Times New Roman"/>
+          <w:b/>
+          <w:color w:val="000000" w:themeColor="text1"/>
+          <w:sz w:val="24"/>
+          <w:szCs w:val="24"/>
+        </w:rPr>
+        <w:t xml:space="preserve"> GRAMÁTICA REGULAR</w:t>
+      </w:r>
+      <w:bookmarkEnd w:id="6"/>
+    </w:p>
+    <w:p/>
+    <w:p>
+      <w:pPr>
+        <w:pStyle w:val="Ttulo2"/>
+        <w:rPr>
+          <w:rFonts w:ascii="Times New Roman" w:hAnsi="Times New Roman" w:cs="Times New Roman"/>
+          <w:b/>
+          <w:color w:val="000000" w:themeColor="text1"/>
+          <w:sz w:val="24"/>
+          <w:szCs w:val="24"/>
+        </w:rPr>
+      </w:pPr>
+      <w:bookmarkStart w:id="7" w:name="_Toc472161652"/>
       <w:r>
         <w:rPr>
           <w:rFonts w:ascii="Times New Roman" w:hAnsi="Times New Roman" w:cs="Times New Roman"/>
@@ -3383,6 +4646,25 @@
       <w:ind w:left="220"/>
     </w:pPr>
   </w:style>
+  <w:style w:type="paragraph" w:styleId="Legenda">
+    <w:name w:val="caption"/>
+    <w:basedOn w:val="Normal"/>
+    <w:next w:val="Normal"/>
+    <w:uiPriority w:val="35"/>
+    <w:unhideWhenUsed/>
+    <w:qFormat/>
+    <w:rsid w:val="00B948D1"/>
+    <w:pPr>
+      <w:spacing w:after="200" w:line="240" w:lineRule="auto"/>
+    </w:pPr>
+    <w:rPr>
+      <w:i/>
+      <w:iCs/>
+      <w:color w:val="44546A" w:themeColor="text2"/>
+      <w:sz w:val="18"/>
+      <w:szCs w:val="18"/>
+    </w:rPr>
+  </w:style>
 </w:styles>
 </file>
 
@@ -3652,7 +4934,7 @@
 </file>
 
 <file path=customXml/itemProps1.xml><?xml version="1.0" encoding="utf-8"?>
-<ds:datastoreItem xmlns:ds="http://schemas.openxmlformats.org/officeDocument/2006/customXml" ds:itemID="{A61D6E44-475F-4A4F-BDC7-D9E41FB2A9C3}">
+<ds:datastoreItem xmlns:ds="http://schemas.openxmlformats.org/officeDocument/2006/customXml" ds:itemID="{FE838D35-EF8C-46E5-8E24-A74A5B7979D9}">
   <ds:schemaRefs>
     <ds:schemaRef ds:uri="http://schemas.openxmlformats.org/officeDocument/2006/bibliography"/>
   </ds:schemaRefs>

</xml_diff>